<commit_message>
revisi bab 2 dan start bab 5
</commit_message>
<xml_diff>
--- a/ELEARNING unisbank/BAB II.docx
+++ b/ELEARNING unisbank/BAB II.docx
@@ -363,7 +363,7 @@
           <w:rFonts w:ascii="Times New Roman" w:hAnsi="Times New Roman" w:eastAsia="Times New Roman"/>
           <w:sz w:val="24"/>
         </w:rPr>
-        <w:t>program siap pakai yang dapat digunakan untuk menjalankan perintah dari pengguna aplikasi dengan tujuan mendapatkan hasil yang lebih akurat sesuai dengan tujuan pembuatan aplikasi tersebut. (Priana &amp; Fitriani, 2017)</w:t>
+        <w:t>program siap pakai yang dapat digunakan untuk menjalankan perintah dari pengguna aplikasi dengan tujuan mendapatkan hasil yang lebih akurat sesuai dengan tujuan pembuatan aplikasi tersebut (Priana &amp; Fitriani, 2017)</w:t>
       </w:r>
       <w:r>
         <w:rPr>
@@ -422,7 +422,8 @@
         <w:ind w:left="660" w:leftChars="300" w:right="-44" w:rightChars="-20" w:firstLine="847" w:firstLineChars="353"/>
         <w:jc w:val="both"/>
         <w:rPr>
-          <w:rFonts w:ascii="Times New Roman" w:hAnsi="Times New Roman" w:eastAsia="Times New Roman"/>
+          <w:rFonts w:hint="default" w:ascii="Times New Roman" w:hAnsi="Times New Roman" w:eastAsia="Times New Roman"/>
+          <w:lang w:val="en-US"/>
         </w:rPr>
       </w:pPr>
       <w:r>
@@ -468,7 +469,15 @@
           <w:rFonts w:ascii="Times New Roman" w:hAnsi="Times New Roman" w:eastAsia="Times New Roman"/>
           <w:sz w:val="24"/>
         </w:rPr>
-        <w:t xml:space="preserve"> sangat efektif dan fleksibel penggunaannya karena dapat diakses dimana saja dan menghemat waktu. (Wassalam et al., 2017)</w:t>
+        <w:t xml:space="preserve"> sangat efektif dan fleksibel penggunaannya karena dapat diakses dimana saja dan menghemat waktu (Wassalam et al., 2017)</w:t>
+      </w:r>
+      <w:r>
+        <w:rPr>
+          <w:rFonts w:hint="default"/>
+          <w:sz w:val="24"/>
+          <w:lang w:val="en-US"/>
+        </w:rPr>
+        <w:t>.</w:t>
       </w:r>
     </w:p>
     <w:p>
@@ -500,7 +509,7 @@
           <w:rFonts w:ascii="Times New Roman" w:hAnsi="Times New Roman" w:eastAsia="Times New Roman"/>
           <w:sz w:val="24"/>
         </w:rPr>
-        <w:t xml:space="preserve"> yaitu :</w:t>
+        <w:t xml:space="preserve"> yaitu:</w:t>
       </w:r>
     </w:p>
     <w:p>
@@ -645,7 +654,7 @@
           <w:rFonts w:ascii="Times New Roman" w:hAnsi="Times New Roman" w:eastAsia="Times New Roman"/>
           <w:sz w:val="24"/>
         </w:rPr>
-        <w:t xml:space="preserve"> :</w:t>
+        <w:t>:</w:t>
       </w:r>
     </w:p>
     <w:p>
@@ -994,7 +1003,7 @@
           <w:rFonts w:ascii="Times New Roman" w:hAnsi="Times New Roman" w:eastAsia="Times New Roman"/>
           <w:sz w:val="24"/>
         </w:rPr>
-        <w:t>halaman web yang saling berhubungan antara satu dengan yang lainnya dimana data web tersebut berada pada server yang sama berisikan macam-macam kumpulan suatu informasi yang bisa disediakan perorangan, kelompok dan organisasi. (Rahman &amp; Ratna, 2018</w:t>
+        <w:t>halaman web yang saling berhubungan antara satu dengan yang lainnya dimana data web tersebut berada pada server yang sama berisikan macam-macam kumpulan suatu informasi yang bisa disediakan perorangan, kelompok dan organisasi (Rahman &amp; Ratna, 2018</w:t>
       </w:r>
       <w:r>
         <w:rPr>
@@ -1053,7 +1062,8 @@
         <w:ind w:left="660" w:leftChars="300" w:right="-44" w:rightChars="-20" w:firstLine="703" w:firstLineChars="293"/>
         <w:jc w:val="both"/>
         <w:rPr>
-          <w:rFonts w:ascii="Times New Roman" w:hAnsi="Times New Roman" w:eastAsia="Times New Roman"/>
+          <w:rFonts w:hint="default" w:ascii="Times New Roman" w:hAnsi="Times New Roman" w:eastAsia="Times New Roman"/>
+          <w:lang w:val="en-US"/>
         </w:rPr>
       </w:pPr>
       <w:r>
@@ -1228,7 +1238,15 @@
           <w:rFonts w:ascii="Times New Roman" w:hAnsi="Times New Roman" w:eastAsia="Times New Roman"/>
           <w:sz w:val="24"/>
         </w:rPr>
-        <w:t xml:space="preserve"> ini dibangun untuk para pengembang dengan bahasa pemrogram PHP yang membutuhkan alat untuk membuat web dengan fitur lengkap. (Destiningrum &amp; Adrian, 2017)</w:t>
+        <w:t xml:space="preserve"> ini dibangun untuk para pengembang dengan bahasa pemrogram PHP yang membutuhkan alat untuk membuat web dengan fitur lengkap (Destiningrum &amp; Adrian, 2017)</w:t>
+      </w:r>
+      <w:r>
+        <w:rPr>
+          <w:rFonts w:hint="default"/>
+          <w:sz w:val="24"/>
+          <w:lang w:val="en-US"/>
+        </w:rPr>
+        <w:t>.</w:t>
       </w:r>
     </w:p>
     <w:p>
@@ -1298,7 +1316,7 @@
           <w:rFonts w:ascii="Times New Roman" w:hAnsi="Times New Roman" w:eastAsia="Times New Roman"/>
           <w:sz w:val="24"/>
         </w:rPr>
-        <w:t>lain adalah sebagai berikut :</w:t>
+        <w:t>lain adalah sebagai berikut:</w:t>
       </w:r>
     </w:p>
     <w:p>
@@ -1945,7 +1963,22 @@
           <w:rFonts w:ascii="Times New Roman" w:hAnsi="Times New Roman" w:eastAsia="Times New Roman"/>
           <w:sz w:val="24"/>
         </w:rPr>
-        <w:t xml:space="preserve"> lebih atraktif terhadap penggunanya. Tidak hanya dapat mengirim file teks, tetapi juga dapat mengirim file audio, video, foto dan file ekstensi lainnya. (Horiyah, Bambang Sugantoro, 2016</w:t>
+        <w:t xml:space="preserve"> lebih atraktif terhadap penggunanya. Tidak hanya dapat mengirim file teks, tetapi juga dapat mengirim file audio, video, foto dan file ekstensi lainny</w:t>
+      </w:r>
+      <w:r>
+        <w:rPr>
+          <w:rFonts w:hint="default"/>
+          <w:sz w:val="24"/>
+          <w:lang w:val="en-US"/>
+        </w:rPr>
+        <w:t>a</w:t>
+      </w:r>
+      <w:r>
+        <w:rPr>
+          <w:rFonts w:ascii="Times New Roman" w:hAnsi="Times New Roman" w:eastAsia="Times New Roman"/>
+          <w:sz w:val="24"/>
+        </w:rPr>
+        <w:t xml:space="preserve"> (Horiyah, Bambang Sugantoro, 2016</w:t>
       </w:r>
       <w:r>
         <w:rPr>
@@ -1986,7 +2019,7 @@
           <w:b/>
           <w:sz w:val="24"/>
         </w:rPr>
-        <w:t xml:space="preserve">Pengertian PHP ( </w:t>
+        <w:t>Pengertian PHP (</w:t>
       </w:r>
       <w:r>
         <w:rPr>
@@ -2003,7 +2036,7 @@
           <w:b/>
           <w:sz w:val="24"/>
         </w:rPr>
-        <w:t xml:space="preserve"> )</w:t>
+        <w:t>)</w:t>
       </w:r>
     </w:p>
     <w:p>
@@ -2042,7 +2075,7 @@
           <w:rFonts w:ascii="Times New Roman" w:hAnsi="Times New Roman" w:eastAsia="Times New Roman"/>
           <w:sz w:val="24"/>
         </w:rPr>
-        <w:t>HP adalah salah satu bahasa pemrograman web berbasis server yang mampu memparsing kode PHP dengan ekstensi PHP sehingga menghasilkan tampilan website yang dinamis. (Sitohang, 2018</w:t>
+        <w:t>HP adalah salah satu bahasa pemrograman web berbasis server yang mampu memparsing kode PHP dengan ekstensi PHP sehingga menghasilkan tampilan website yang dinamis (Sitohang, 2018</w:t>
       </w:r>
       <w:r>
         <w:rPr>
@@ -2083,7 +2116,7 @@
           <w:b/>
           <w:sz w:val="24"/>
         </w:rPr>
-        <w:t xml:space="preserve">Pengertian HTML ( </w:t>
+        <w:t>Pengertian HTML (</w:t>
       </w:r>
       <w:r>
         <w:rPr>
@@ -2100,7 +2133,7 @@
           <w:b/>
           <w:sz w:val="24"/>
         </w:rPr>
-        <w:t xml:space="preserve"> )</w:t>
+        <w:t>)</w:t>
       </w:r>
     </w:p>
     <w:p>
@@ -2139,7 +2172,22 @@
           <w:rFonts w:ascii="Times New Roman" w:hAnsi="Times New Roman" w:eastAsia="Times New Roman"/>
           <w:sz w:val="24"/>
         </w:rPr>
-        <w:t>TML merupakan bahasa pemrograman yang digunakan untuk menampilkan dokumen pada browser dalam sebuah web. Bertujuan untuk mendefiniskan struktur dokumen web dan tata letak tampilan.(Jayanti, Dwi &amp; Iriani, 2014</w:t>
+        <w:t>TML merupakan bahasa pemrograman yang digunakan untuk menampilkan dokumen pada browser dalam sebuah web. Bertujuan untuk mendefiniskan struktur dokumen web dan tata letak tampilan</w:t>
+      </w:r>
+      <w:r>
+        <w:rPr>
+          <w:rFonts w:hint="default"/>
+          <w:sz w:val="24"/>
+          <w:lang w:val="en-US"/>
+        </w:rPr>
+        <w:t xml:space="preserve"> </w:t>
+      </w:r>
+      <w:r>
+        <w:rPr>
+          <w:rFonts w:ascii="Times New Roman" w:hAnsi="Times New Roman" w:eastAsia="Times New Roman"/>
+          <w:sz w:val="24"/>
+        </w:rPr>
+        <w:t>(Jayanti, Dwi &amp; Iriani, 2014</w:t>
       </w:r>
       <w:r>
         <w:rPr>
@@ -2252,7 +2300,7 @@
           <w:rFonts w:ascii="Times New Roman" w:hAnsi="Times New Roman" w:eastAsia="Times New Roman"/>
           <w:sz w:val="24"/>
         </w:rPr>
-        <w:t>secara instant yang dapat digunakan untuk menghubungkan antara ketiga tersebut. (Sitohang, 2018</w:t>
+        <w:t>secara instant yang dapat digunakan untuk menghubungkan antara ketiga tersebut (Sitohang, 2018</w:t>
       </w:r>
       <w:r>
         <w:rPr>
@@ -2293,7 +2341,7 @@
           <w:b/>
           <w:sz w:val="24"/>
         </w:rPr>
-        <w:t xml:space="preserve">Pengertian MySQL ( </w:t>
+        <w:t>Pengertian MySQL (</w:t>
       </w:r>
       <w:r>
         <w:rPr>
@@ -2310,7 +2358,7 @@
           <w:b/>
           <w:sz w:val="24"/>
         </w:rPr>
-        <w:t xml:space="preserve"> )</w:t>
+        <w:t>)</w:t>
       </w:r>
     </w:p>
     <w:p>
@@ -2364,7 +2412,7 @@
           <w:rFonts w:ascii="Times New Roman" w:hAnsi="Times New Roman" w:eastAsia="Times New Roman"/>
           <w:sz w:val="24"/>
         </w:rPr>
-        <w:t xml:space="preserve"> ) adalah sebuah software database dengan tipe data relasional yang artinya penyimpanan datanya dalam bentuk tabel yang saling berhubungan. (Sitohang, 2018</w:t>
+        <w:t xml:space="preserve"> ) adalah sebuah software database dengan tipe data relasional yang artinya penyimpanan datanya dalam bentuk tabel yang saling berhubungan (Sitohang, 2018</w:t>
       </w:r>
       <w:r>
         <w:rPr>
@@ -2453,7 +2501,22 @@
           <w:rFonts w:ascii="Times New Roman" w:hAnsi="Times New Roman" w:eastAsia="Times New Roman"/>
           <w:sz w:val="24"/>
         </w:rPr>
-        <w:t>HPMyAdmin adalah aplikasi web yang dibuat oleh phpmyadmin.net.phpMyAdmin digunakan untuk administrasi database MySQL.(Simangunsong, 2018</w:t>
+        <w:t>HPMyAdmin adalah aplikasi web yang dibuat oleh phpmyadmin.net.phpMyAdmin digunakan untuk administrasi database MySQ</w:t>
+      </w:r>
+      <w:r>
+        <w:rPr>
+          <w:rFonts w:hint="default"/>
+          <w:sz w:val="24"/>
+          <w:lang w:val="en-US"/>
+        </w:rPr>
+        <w:t xml:space="preserve">L </w:t>
+      </w:r>
+      <w:r>
+        <w:rPr>
+          <w:rFonts w:ascii="Times New Roman" w:hAnsi="Times New Roman" w:eastAsia="Times New Roman"/>
+          <w:sz w:val="24"/>
+        </w:rPr>
+        <w:t>(Simangunsong, 2018</w:t>
       </w:r>
       <w:r>
         <w:rPr>
@@ -2566,7 +2629,22 @@
           <w:rFonts w:ascii="Times New Roman" w:hAnsi="Times New Roman" w:eastAsia="Times New Roman"/>
           <w:sz w:val="24"/>
         </w:rPr>
-        <w:t>ditunjukkan dengan kata kunci dari tiap data yang ada. Basis data menampilkan data dalam bentuk tabel-tabel, dimana tabel-tabel tersebut saling berhubungan oleh nilai-nilai yang sama pada kolom terkait.(Anisah &amp; Mayasari, 2016</w:t>
+        <w:t>ditunjukkan dengan kata kunci dari tiap data yang ada. Basis data menampilkan data dalam bentuk tabel-tabel, dimana tabel-tabel tersebut saling berhubungan oleh nilai-nilai yang sama pada kolom terkait</w:t>
+      </w:r>
+      <w:r>
+        <w:rPr>
+          <w:rFonts w:hint="default"/>
+          <w:sz w:val="24"/>
+          <w:lang w:val="en-US"/>
+        </w:rPr>
+        <w:t xml:space="preserve"> </w:t>
+      </w:r>
+      <w:r>
+        <w:rPr>
+          <w:rFonts w:ascii="Times New Roman" w:hAnsi="Times New Roman" w:eastAsia="Times New Roman"/>
+          <w:sz w:val="24"/>
+        </w:rPr>
+        <w:t>(Anisah &amp; Mayasari, 2016</w:t>
       </w:r>
       <w:r>
         <w:rPr>
@@ -2786,7 +2864,7 @@
           <w:rFonts w:ascii="Times New Roman" w:hAnsi="Times New Roman" w:eastAsia="Times New Roman"/>
           <w:sz w:val="24"/>
         </w:rPr>
-        <w:t>) dan mengkomunikasikan rancangan mereka dengan yang lain. (Munawar, 2018</w:t>
+        <w:t>) dan mengkomunikasikan rancangan mereka dengan yang lain (Munawar, 2018</w:t>
       </w:r>
       <w:r>
         <w:rPr>
@@ -2839,7 +2917,9 @@
         <w:ind w:left="880" w:leftChars="0" w:right="-46" w:rightChars="0" w:firstLine="568" w:firstLineChars="0"/>
         <w:jc w:val="both"/>
         <w:rPr>
-          <w:rFonts w:ascii="Times New Roman" w:hAnsi="Times New Roman" w:eastAsia="Times New Roman"/>
+          <w:rFonts w:hint="default"/>
+          <w:sz w:val="24"/>
+          <w:lang w:val="en-US"/>
         </w:rPr>
       </w:pPr>
       <w:r>
@@ -2870,7 +2950,136 @@
           <w:rFonts w:ascii="Times New Roman" w:hAnsi="Times New Roman" w:eastAsia="Times New Roman"/>
           <w:sz w:val="24"/>
         </w:rPr>
-        <w:t>menggambarkan perilaku sistem. Use case bekerja dengan cara mendeskripsikan tipikal interaksi antara user (pengguna) sebuah sistem dengan sistemnya sendiri melalui sebuah cerita bagaimana sebuah sistem dipakai. Urutan langkah-langkah yang menerangkan antara pengguna dan sistem disebut skenario. Setiap skenario mendeskripsikan urutan kejadian. Setiap urutan diinisialisasi oleh orang, sistem yang lain, perangkat keras atau urutan waktu. Dengan demikian secara singkat bisa dikatakan use case adalah serangkaian skenario yang digabungkan bersama-sama oleh tujuan umum pengguna. (Munawar, 2018)</w:t>
+        <w:t>menggambarkan perilaku sistem. Use case bekerja dengan cara mendeskripsikan tipikal interaksi antara user (pengguna) sebuah sistem dengan sistemnya sendiri melalui sebuah cerita bagaimana sebuah sistem dipakai. Urutan langkah-langkah yang menerangkan antara pengguna dan sistem disebut skenario. Setiap skenario mendeskripsikan urutan kejadian. Setiap urutan diinisialisasi oleh orang, sistem yang lain, perangkat keras atau urutan waktu. Dengan demikian secara singkat bisa dikatakan use case adalah serangkaian skenario yang digabungkan bersama-sama oleh tujuan umum pengguna (Munawar, 2018)</w:t>
+      </w:r>
+      <w:r>
+        <w:rPr>
+          <w:rFonts w:hint="default"/>
+          <w:sz w:val="24"/>
+          <w:lang w:val="en-US"/>
+        </w:rPr>
+        <w:t>.</w:t>
+      </w:r>
+    </w:p>
+    <w:p>
+      <w:pPr>
+        <w:spacing w:line="360" w:lineRule="auto"/>
+        <w:ind w:left="880" w:leftChars="0" w:right="-46" w:rightChars="0" w:firstLine="568" w:firstLineChars="0"/>
+        <w:jc w:val="both"/>
+        <w:rPr>
+          <w:rFonts w:hint="default"/>
+          <w:sz w:val="24"/>
+          <w:lang w:val="en-US"/>
+        </w:rPr>
+      </w:pPr>
+      <w:r>
+        <w:rPr>
+          <w:rFonts w:hint="default" w:ascii="Times New Roman" w:hAnsi="Times New Roman" w:eastAsia="Helvetica" w:cs="Times New Roman"/>
+          <w:i w:val="0"/>
+          <w:caps w:val="0"/>
+          <w:color w:val="000000" w:themeColor="text1"/>
+          <w:spacing w:val="0"/>
+          <w:sz w:val="24"/>
+          <w:szCs w:val="24"/>
+          <w:shd w:val="clear" w:fill="FFFFFF"/>
+          <w14:textFill>
+            <w14:solidFill>
+              <w14:schemeClr w14:val="tx1"/>
+            </w14:solidFill>
+          </w14:textFill>
+        </w:rPr>
+        <w:t>Berikut ini simbol/</w:t>
+      </w:r>
+      <w:r>
+        <w:rPr>
+          <w:rFonts w:hint="default" w:ascii="Times New Roman" w:hAnsi="Times New Roman" w:eastAsia="Helvetica" w:cs="Times New Roman"/>
+          <w:i w:val="0"/>
+          <w:caps w:val="0"/>
+          <w:color w:val="000000" w:themeColor="text1"/>
+          <w:spacing w:val="0"/>
+          <w:sz w:val="24"/>
+          <w:szCs w:val="24"/>
+          <w:shd w:val="clear" w:fill="FFFFFF"/>
+          <w:lang w:val="en-US"/>
+          <w14:textFill>
+            <w14:solidFill>
+              <w14:schemeClr w14:val="tx1"/>
+            </w14:solidFill>
+          </w14:textFill>
+        </w:rPr>
+        <w:t>n</w:t>
+      </w:r>
+      <w:r>
+        <w:rPr>
+          <w:rFonts w:hint="default" w:eastAsia="Helvetica" w:cs="Times New Roman"/>
+          <w:i w:val="0"/>
+          <w:caps w:val="0"/>
+          <w:color w:val="000000" w:themeColor="text1"/>
+          <w:spacing w:val="0"/>
+          <w:sz w:val="24"/>
+          <w:szCs w:val="24"/>
+          <w:shd w:val="clear" w:fill="FFFFFF"/>
+          <w:lang w:val="en-US"/>
+          <w14:textFill>
+            <w14:solidFill>
+              <w14:schemeClr w14:val="tx1"/>
+            </w14:solidFill>
+          </w14:textFill>
+        </w:rPr>
+        <w:t>otasi</w:t>
+      </w:r>
+      <w:r>
+        <w:rPr>
+          <w:rFonts w:hint="default" w:ascii="Times New Roman" w:hAnsi="Times New Roman" w:eastAsia="Helvetica" w:cs="Times New Roman"/>
+          <w:i w:val="0"/>
+          <w:caps w:val="0"/>
+          <w:color w:val="000000" w:themeColor="text1"/>
+          <w:spacing w:val="0"/>
+          <w:sz w:val="24"/>
+          <w:szCs w:val="24"/>
+          <w:shd w:val="clear" w:fill="FFFFFF"/>
+          <w14:textFill>
+            <w14:solidFill>
+              <w14:schemeClr w14:val="tx1"/>
+            </w14:solidFill>
+          </w14:textFill>
+        </w:rPr>
+        <w:t>/komponen dan penjelasan dari use case diagram yang ada</w:t>
+      </w:r>
+      <w:r>
+        <w:rPr>
+          <w:rFonts w:ascii="Helvetica" w:hAnsi="Helvetica" w:eastAsia="Helvetica" w:cs="Helvetica"/>
+          <w:i w:val="0"/>
+          <w:caps w:val="0"/>
+          <w:color w:val="575757"/>
+          <w:spacing w:val="0"/>
+          <w:sz w:val="24"/>
+          <w:szCs w:val="24"/>
+          <w:shd w:val="clear" w:fill="FFFFFF"/>
+        </w:rPr>
+        <w:t xml:space="preserve"> </w:t>
+      </w:r>
+      <w:r>
+        <w:rPr>
+          <w:rFonts w:ascii="Times New Roman" w:hAnsi="Times New Roman" w:eastAsia="Times New Roman"/>
+          <w:sz w:val="24"/>
+        </w:rPr>
+        <w:t xml:space="preserve">pada </w:t>
+      </w:r>
+      <w:r>
+        <w:rPr>
+          <w:rFonts w:hint="default"/>
+          <w:sz w:val="24"/>
+          <w:lang w:val="en-US"/>
+        </w:rPr>
+        <w:t>Tabel 2</w:t>
+      </w:r>
+      <w:r>
+        <w:rPr>
+          <w:rFonts w:ascii="Times New Roman" w:hAnsi="Times New Roman" w:eastAsia="Times New Roman"/>
+          <w:sz w:val="24"/>
+        </w:rPr>
+        <w:t>.1</w:t>
       </w:r>
     </w:p>
     <w:p>
@@ -2918,7 +3127,7 @@
           <w:rFonts w:ascii="Times New Roman" w:hAnsi="Times New Roman" w:eastAsia="Times New Roman"/>
           <w:sz w:val="24"/>
         </w:rPr>
-        <w:t>. (Munawar, 2018)</w:t>
+        <w:t xml:space="preserve"> (Munawar, 2018)</w:t>
       </w:r>
     </w:p>
     <w:tbl>
@@ -3660,6 +3869,12 @@
             <w:insideH w:val="single" w:color="auto" w:sz="4" w:space="0"/>
             <w:insideV w:val="single" w:color="auto" w:sz="4" w:space="0"/>
           </w:tblBorders>
+          <w:tblCellMar>
+            <w:top w:w="0" w:type="dxa"/>
+            <w:left w:w="108" w:type="dxa"/>
+            <w:bottom w:w="0" w:type="dxa"/>
+            <w:right w:w="108" w:type="dxa"/>
+          </w:tblCellMar>
         </w:tblPrEx>
         <w:tc>
           <w:tcPr>
@@ -4041,6 +4256,7 @@
         <w:pStyle w:val="3"/>
         <w:widowControl w:val="0"/>
         <w:numPr>
+          <w:ilvl w:val="0"/>
           <w:numId w:val="0"/>
         </w:numPr>
         <w:tabs>
@@ -4329,6 +4545,22 @@
       </w:r>
       <w:r>
         <w:rPr>
+          <w:rFonts w:hint="default"/>
+          <w:sz w:val="24"/>
+          <w:lang w:val="en-US"/>
+        </w:rPr>
+        <w:t xml:space="preserve"> </w:t>
+      </w:r>
+      <w:r>
+        <w:rPr>
+          <w:rFonts w:ascii="Times New Roman" w:hAnsi="Times New Roman" w:eastAsia="Times New Roman"/>
+          <w:i/>
+          <w:sz w:val="24"/>
+        </w:rPr>
+        <w:t>constraint</w:t>
+      </w:r>
+      <w:r>
+        <w:rPr>
           <w:rFonts w:ascii="Times New Roman" w:hAnsi="Times New Roman" w:eastAsia="Times New Roman"/>
         </w:rPr>
         <w:tab/>
@@ -4336,23 +4568,149 @@
       <w:r>
         <w:rPr>
           <w:rFonts w:ascii="Times New Roman" w:hAnsi="Times New Roman" w:eastAsia="Times New Roman"/>
-          <w:i/>
-          <w:sz w:val="24"/>
-        </w:rPr>
-        <w:t>constraint</w:t>
-      </w:r>
-      <w:r>
-        <w:rPr>
-          <w:rFonts w:ascii="Times New Roman" w:hAnsi="Times New Roman" w:eastAsia="Times New Roman"/>
+          <w:sz w:val="23"/>
+        </w:rPr>
+        <w:t>yang</w:t>
+      </w:r>
+      <w:r>
+        <w:rPr>
+          <w:rFonts w:hint="default"/>
+          <w:sz w:val="23"/>
+          <w:lang w:val="en-US"/>
+        </w:rPr>
+        <w:t xml:space="preserve"> </w:t>
+      </w:r>
+      <w:r>
+        <w:rPr>
+          <w:rFonts w:ascii="Times New Roman" w:hAnsi="Times New Roman" w:eastAsia="Times New Roman"/>
+          <w:sz w:val="24"/>
+        </w:rPr>
+        <w:t>terjadi</w:t>
+      </w:r>
+      <w:r>
+        <w:rPr>
+          <w:rFonts w:ascii="Times New Roman" w:hAnsi="Times New Roman" w:eastAsia="Times New Roman"/>
+          <w:sz w:val="24"/>
         </w:rPr>
         <w:tab/>
       </w:r>
       <w:r>
         <w:rPr>
           <w:rFonts w:ascii="Times New Roman" w:hAnsi="Times New Roman" w:eastAsia="Times New Roman"/>
+          <w:sz w:val="24"/>
+        </w:rPr>
+        <w:t>pada</w:t>
+      </w:r>
+      <w:r>
+        <w:rPr>
+          <w:rFonts w:hint="default"/>
+          <w:sz w:val="24"/>
+          <w:lang w:val="en-US"/>
+        </w:rPr>
+        <w:t xml:space="preserve"> </w:t>
+      </w:r>
+      <w:r>
+        <w:rPr>
+          <w:rFonts w:ascii="Times New Roman" w:hAnsi="Times New Roman" w:eastAsia="Times New Roman"/>
+          <w:sz w:val="24"/>
+        </w:rPr>
+        <w:t>sistem.</w:t>
+      </w:r>
+      <w:r>
+        <w:rPr>
+          <w:rFonts w:hint="default"/>
+          <w:sz w:val="24"/>
+          <w:lang w:val="en-US"/>
+        </w:rPr>
+        <w:t xml:space="preserve"> </w:t>
+      </w:r>
+      <w:r>
+        <w:rPr>
+          <w:rFonts w:ascii="Times New Roman" w:hAnsi="Times New Roman" w:eastAsia="Times New Roman"/>
+          <w:i/>
+          <w:sz w:val="24"/>
+        </w:rPr>
+        <w:t>Class</w:t>
+      </w:r>
+      <w:r>
+        <w:rPr>
+          <w:rFonts w:hint="default"/>
+          <w:i/>
+          <w:sz w:val="24"/>
+          <w:lang w:val="en-US"/>
+        </w:rPr>
+        <w:t xml:space="preserve"> </w:t>
+      </w:r>
+      <w:r>
+        <w:rPr>
+          <w:rFonts w:ascii="Times New Roman" w:hAnsi="Times New Roman" w:eastAsia="Times New Roman"/>
+          <w:i/>
+          <w:sz w:val="24"/>
+        </w:rPr>
+        <w:t>diagram</w:t>
+      </w:r>
+      <w:r>
+        <w:rPr>
+          <w:rFonts w:ascii="Times New Roman" w:hAnsi="Times New Roman" w:eastAsia="Times New Roman"/>
+        </w:rPr>
+        <w:tab/>
+      </w:r>
+      <w:r>
+        <w:rPr>
+          <w:rFonts w:ascii="Times New Roman" w:hAnsi="Times New Roman" w:eastAsia="Times New Roman"/>
+          <w:sz w:val="24"/>
+        </w:rPr>
+        <w:t>juga</w:t>
+      </w:r>
+      <w:r>
+        <w:rPr>
+          <w:rFonts w:ascii="Times New Roman" w:hAnsi="Times New Roman" w:eastAsia="Times New Roman"/>
+          <w:sz w:val="24"/>
+        </w:rPr>
+        <w:tab/>
+      </w:r>
+      <w:r>
+        <w:rPr>
+          <w:rFonts w:hint="default"/>
+          <w:sz w:val="24"/>
+          <w:lang w:val="en-US"/>
+        </w:rPr>
+        <w:t xml:space="preserve"> </w:t>
+      </w:r>
+      <w:r>
+        <w:rPr>
+          <w:rFonts w:ascii="Times New Roman" w:hAnsi="Times New Roman" w:eastAsia="Times New Roman"/>
+          <w:sz w:val="24"/>
+        </w:rPr>
+        <w:t>dikenal</w:t>
+      </w:r>
+      <w:r>
+        <w:rPr>
+          <w:rFonts w:hint="default"/>
+          <w:sz w:val="24"/>
+          <w:lang w:val="en-US"/>
+        </w:rPr>
+        <w:t xml:space="preserve"> </w:t>
+      </w:r>
+      <w:r>
+        <w:rPr>
+          <w:rFonts w:ascii="Times New Roman" w:hAnsi="Times New Roman" w:eastAsia="Times New Roman"/>
+          <w:sz w:val="24"/>
+        </w:rPr>
+        <w:t>sebagai</w:t>
+      </w:r>
+      <w:r>
+        <w:rPr>
+          <w:rFonts w:ascii="Times New Roman" w:hAnsi="Times New Roman" w:eastAsia="Times New Roman"/>
+        </w:rPr>
+        <w:tab/>
+      </w:r>
+      <w:r>
+        <w:rPr>
+          <w:rFonts w:ascii="Times New Roman" w:hAnsi="Times New Roman" w:eastAsia="Times New Roman"/>
           <w:sz w:val="23"/>
         </w:rPr>
-        <w:t>yang</w:t>
+        <w:t>diagram</w:t>
       </w:r>
       <w:r>
         <w:rPr>
@@ -4367,138 +4725,15 @@
           <w:rFonts w:ascii="Times New Roman" w:hAnsi="Times New Roman" w:eastAsia="Times New Roman"/>
           <w:sz w:val="24"/>
         </w:rPr>
-        <w:t>terjadi</w:t>
-      </w:r>
-      <w:r>
-        <w:rPr>
-          <w:rFonts w:ascii="Times New Roman" w:hAnsi="Times New Roman" w:eastAsia="Times New Roman"/>
-          <w:sz w:val="24"/>
-        </w:rPr>
-        <w:tab/>
-      </w:r>
-      <w:r>
-        <w:rPr>
-          <w:rFonts w:ascii="Times New Roman" w:hAnsi="Times New Roman" w:eastAsia="Times New Roman"/>
-          <w:sz w:val="24"/>
-        </w:rPr>
-        <w:t>pada</w:t>
-      </w:r>
-      <w:r>
-        <w:rPr>
-          <w:rFonts w:hint="default"/>
-          <w:sz w:val="24"/>
-          <w:lang w:val="en-US"/>
-        </w:rPr>
-        <w:t xml:space="preserve"> </w:t>
-      </w:r>
-      <w:r>
-        <w:rPr>
-          <w:rFonts w:ascii="Times New Roman" w:hAnsi="Times New Roman" w:eastAsia="Times New Roman"/>
-          <w:sz w:val="24"/>
-        </w:rPr>
-        <w:t>sistem.</w:t>
-      </w:r>
-      <w:r>
-        <w:rPr>
-          <w:rFonts w:hint="default"/>
-          <w:sz w:val="24"/>
-          <w:lang w:val="en-US"/>
-        </w:rPr>
-        <w:t xml:space="preserve"> </w:t>
-      </w:r>
-      <w:r>
-        <w:rPr>
-          <w:rFonts w:ascii="Times New Roman" w:hAnsi="Times New Roman" w:eastAsia="Times New Roman"/>
-          <w:i/>
-          <w:sz w:val="24"/>
-        </w:rPr>
-        <w:t>Class</w:t>
-      </w:r>
-      <w:r>
-        <w:rPr>
-          <w:rFonts w:hint="default"/>
-          <w:i/>
-          <w:sz w:val="24"/>
-          <w:lang w:val="en-US"/>
-        </w:rPr>
-        <w:t xml:space="preserve"> </w:t>
-      </w:r>
-      <w:r>
-        <w:rPr>
-          <w:rFonts w:ascii="Times New Roman" w:hAnsi="Times New Roman" w:eastAsia="Times New Roman"/>
-          <w:i/>
-          <w:sz w:val="24"/>
-        </w:rPr>
-        <w:t>diagram</w:t>
-      </w:r>
-      <w:r>
-        <w:rPr>
-          <w:rFonts w:ascii="Times New Roman" w:hAnsi="Times New Roman" w:eastAsia="Times New Roman"/>
-        </w:rPr>
-        <w:tab/>
-      </w:r>
-      <w:r>
-        <w:rPr>
-          <w:rFonts w:ascii="Times New Roman" w:hAnsi="Times New Roman" w:eastAsia="Times New Roman"/>
-          <w:sz w:val="24"/>
-        </w:rPr>
-        <w:t>juga</w:t>
-      </w:r>
-      <w:r>
-        <w:rPr>
-          <w:rFonts w:ascii="Times New Roman" w:hAnsi="Times New Roman" w:eastAsia="Times New Roman"/>
-          <w:sz w:val="24"/>
-        </w:rPr>
-        <w:tab/>
-      </w:r>
-      <w:r>
-        <w:rPr>
-          <w:rFonts w:ascii="Times New Roman" w:hAnsi="Times New Roman" w:eastAsia="Times New Roman"/>
-          <w:sz w:val="24"/>
-        </w:rPr>
-        <w:t>dikenal</w:t>
-      </w:r>
-      <w:r>
-        <w:rPr>
-          <w:rFonts w:ascii="Times New Roman" w:hAnsi="Times New Roman" w:eastAsia="Times New Roman"/>
-          <w:sz w:val="24"/>
-        </w:rPr>
-        <w:tab/>
-      </w:r>
-      <w:r>
-        <w:rPr>
-          <w:rFonts w:ascii="Times New Roman" w:hAnsi="Times New Roman" w:eastAsia="Times New Roman"/>
-          <w:sz w:val="24"/>
-        </w:rPr>
-        <w:t>sebagai</w:t>
-      </w:r>
-      <w:r>
-        <w:rPr>
-          <w:rFonts w:ascii="Times New Roman" w:hAnsi="Times New Roman" w:eastAsia="Times New Roman"/>
-        </w:rPr>
-        <w:tab/>
-      </w:r>
-      <w:r>
-        <w:rPr>
-          <w:rFonts w:ascii="Times New Roman" w:hAnsi="Times New Roman" w:eastAsia="Times New Roman"/>
-          <w:sz w:val="23"/>
-        </w:rPr>
-        <w:t>diagram</w:t>
-      </w:r>
-      <w:r>
-        <w:rPr>
-          <w:rFonts w:hint="default"/>
-          <w:sz w:val="23"/>
-          <w:lang w:val="en-US"/>
-        </w:rPr>
-        <w:t xml:space="preserve"> </w:t>
-      </w:r>
-      <w:r>
-        <w:rPr>
-          <w:rFonts w:ascii="Times New Roman" w:hAnsi="Times New Roman" w:eastAsia="Times New Roman"/>
-          <w:sz w:val="24"/>
-        </w:rPr>
-        <w:t>struktural. (Munawar, 2018)</w:t>
+        <w:t>struktural (Munawar, 2018)</w:t>
+      </w:r>
+      <w:r>
+        <w:rPr>
+          <w:rFonts w:hint="default"/>
+          <w:sz w:val="24"/>
+          <w:lang w:val="en-US"/>
+        </w:rPr>
+        <w:t>.</w:t>
       </w:r>
     </w:p>
     <w:p>
@@ -4507,12 +4742,155 @@
         <w:ind w:left="880" w:leftChars="400" w:firstLine="660" w:firstLineChars="275"/>
         <w:jc w:val="both"/>
         <w:rPr>
-          <w:rFonts w:ascii="Times New Roman" w:hAnsi="Times New Roman" w:eastAsia="Times New Roman"/>
-          <w:sz w:val="24"/>
+          <w:rFonts w:hint="default"/>
+          <w:sz w:val="24"/>
+          <w:lang w:val="en-US"/>
         </w:rPr>
       </w:pPr>
       <w:r>
         <w:rPr>
+          <w:rFonts w:hint="default" w:eastAsia="Helvetica" w:cs="Times New Roman"/>
+          <w:i w:val="0"/>
+          <w:caps w:val="0"/>
+          <w:color w:val="000000" w:themeColor="text1"/>
+          <w:spacing w:val="0"/>
+          <w:sz w:val="24"/>
+          <w:szCs w:val="24"/>
+          <w:shd w:val="clear" w:fill="FFFFFF"/>
+          <w:lang w:val="en-US"/>
+          <w14:textFill>
+            <w14:solidFill>
+              <w14:schemeClr w14:val="tx1"/>
+            </w14:solidFill>
+          </w14:textFill>
+        </w:rPr>
+        <w:t xml:space="preserve">Untuk </w:t>
+      </w:r>
+      <w:r>
+        <w:rPr>
+          <w:rFonts w:hint="default" w:ascii="Times New Roman" w:hAnsi="Times New Roman" w:eastAsia="Helvetica" w:cs="Times New Roman"/>
+          <w:i w:val="0"/>
+          <w:caps w:val="0"/>
+          <w:color w:val="000000" w:themeColor="text1"/>
+          <w:spacing w:val="0"/>
+          <w:sz w:val="24"/>
+          <w:szCs w:val="24"/>
+          <w:shd w:val="clear" w:fill="FFFFFF"/>
+          <w14:textFill>
+            <w14:solidFill>
+              <w14:schemeClr w14:val="tx1"/>
+            </w14:solidFill>
+          </w14:textFill>
+        </w:rPr>
+        <w:t>simbol-simbol</w:t>
+      </w:r>
+      <w:r>
+        <w:rPr>
+          <w:rFonts w:hint="default" w:eastAsia="Helvetica" w:cs="Times New Roman"/>
+          <w:i w:val="0"/>
+          <w:caps w:val="0"/>
+          <w:color w:val="000000" w:themeColor="text1"/>
+          <w:spacing w:val="0"/>
+          <w:sz w:val="24"/>
+          <w:szCs w:val="24"/>
+          <w:shd w:val="clear" w:fill="FFFFFF"/>
+          <w:lang w:val="en-US"/>
+          <w14:textFill>
+            <w14:solidFill>
+              <w14:schemeClr w14:val="tx1"/>
+            </w14:solidFill>
+          </w14:textFill>
+        </w:rPr>
+        <w:t xml:space="preserve"> dan penjelasan</w:t>
+      </w:r>
+      <w:r>
+        <w:rPr>
+          <w:rFonts w:hint="default" w:ascii="Times New Roman" w:hAnsi="Times New Roman" w:eastAsia="Helvetica" w:cs="Times New Roman"/>
+          <w:i w:val="0"/>
+          <w:caps w:val="0"/>
+          <w:color w:val="000000" w:themeColor="text1"/>
+          <w:spacing w:val="0"/>
+          <w:sz w:val="24"/>
+          <w:szCs w:val="24"/>
+          <w:shd w:val="clear" w:fill="FFFFFF"/>
+          <w14:textFill>
+            <w14:solidFill>
+              <w14:schemeClr w14:val="tx1"/>
+            </w14:solidFill>
+          </w14:textFill>
+        </w:rPr>
+        <w:t xml:space="preserve"> dari class diagram</w:t>
+      </w:r>
+      <w:r>
+        <w:rPr>
+          <w:rFonts w:hint="default" w:eastAsia="Helvetica" w:cs="Times New Roman"/>
+          <w:i w:val="0"/>
+          <w:caps w:val="0"/>
+          <w:color w:val="000000" w:themeColor="text1"/>
+          <w:spacing w:val="0"/>
+          <w:sz w:val="24"/>
+          <w:szCs w:val="24"/>
+          <w:shd w:val="clear" w:fill="FFFFFF"/>
+          <w:lang w:val="en-US"/>
+          <w14:textFill>
+            <w14:solidFill>
+              <w14:schemeClr w14:val="tx1"/>
+            </w14:solidFill>
+          </w14:textFill>
+        </w:rPr>
+        <w:t xml:space="preserve">, saya </w:t>
+      </w:r>
+      <w:r>
+        <w:rPr>
+          <w:rFonts w:hint="default" w:ascii="Times New Roman" w:hAnsi="Times New Roman" w:eastAsia="Helvetica" w:cs="Times New Roman"/>
+          <w:i w:val="0"/>
+          <w:caps w:val="0"/>
+          <w:color w:val="000000" w:themeColor="text1"/>
+          <w:spacing w:val="0"/>
+          <w:sz w:val="24"/>
+          <w:szCs w:val="24"/>
+          <w:shd w:val="clear" w:fill="FFFFFF"/>
+          <w14:textFill>
+            <w14:solidFill>
+              <w14:schemeClr w14:val="tx1"/>
+            </w14:solidFill>
+          </w14:textFill>
+        </w:rPr>
+        <w:t xml:space="preserve"> sudah saya sediakan</w:t>
+      </w:r>
+      <w:r>
+        <w:rPr>
+          <w:rFonts w:hint="default" w:eastAsia="Helvetica" w:cs="Times New Roman"/>
+          <w:i w:val="0"/>
+          <w:caps w:val="0"/>
+          <w:color w:val="000000" w:themeColor="text1"/>
+          <w:spacing w:val="0"/>
+          <w:sz w:val="24"/>
+          <w:szCs w:val="24"/>
+          <w:shd w:val="clear" w:fill="FFFFFF"/>
+          <w:lang w:val="en-US"/>
+          <w14:textFill>
+            <w14:solidFill>
+              <w14:schemeClr w14:val="tx1"/>
+            </w14:solidFill>
+          </w14:textFill>
+        </w:rPr>
+        <w:t xml:space="preserve"> di tabel 2.2.</w:t>
+      </w:r>
+    </w:p>
+    <w:p>
+      <w:pPr>
+        <w:spacing w:line="360" w:lineRule="auto"/>
+        <w:ind w:left="880" w:leftChars="400" w:firstLine="660" w:firstLineChars="275"/>
+        <w:jc w:val="both"/>
+        <w:rPr>
+          <w:rFonts w:hint="default" w:ascii="Times New Roman" w:hAnsi="Times New Roman" w:eastAsia="Times New Roman"/>
+          <w:sz w:val="24"/>
+          <w:lang w:val="en-US"/>
+        </w:rPr>
+      </w:pPr>
+      <w:r>
+        <w:rPr>
           <w:rFonts w:ascii="Times New Roman" w:hAnsi="Times New Roman" w:eastAsia="Times New Roman"/>
           <w:sz w:val="24"/>
         </w:rPr>
@@ -4546,7 +4924,7 @@
           <w:rFonts w:ascii="Times New Roman" w:hAnsi="Times New Roman" w:eastAsia="Times New Roman"/>
           <w:sz w:val="24"/>
         </w:rPr>
-        <w:t>. (Munawar, 2018)</w:t>
+        <w:t xml:space="preserve"> (Munawar, 2018)</w:t>
       </w:r>
     </w:p>
     <w:tbl>
@@ -4564,7 +4942,9 @@
         </w:tblBorders>
         <w:tblLayout w:type="autofit"/>
         <w:tblCellMar>
+          <w:top w:w="0" w:type="dxa"/>
           <w:left w:w="108" w:type="dxa"/>
+          <w:bottom w:w="0" w:type="dxa"/>
           <w:right w:w="108" w:type="dxa"/>
         </w:tblCellMar>
       </w:tblPr>
@@ -4584,7 +4964,9 @@
             <w:insideV w:val="single" w:color="auto" w:sz="4" w:space="0"/>
           </w:tblBorders>
           <w:tblCellMar>
+            <w:top w:w="0" w:type="dxa"/>
             <w:left w:w="108" w:type="dxa"/>
+            <w:bottom w:w="0" w:type="dxa"/>
             <w:right w:w="108" w:type="dxa"/>
           </w:tblCellMar>
         </w:tblPrEx>
@@ -4678,7 +5060,9 @@
             <w:insideV w:val="single" w:color="auto" w:sz="4" w:space="0"/>
           </w:tblBorders>
           <w:tblCellMar>
+            <w:top w:w="0" w:type="dxa"/>
             <w:left w:w="108" w:type="dxa"/>
+            <w:bottom w:w="0" w:type="dxa"/>
             <w:right w:w="108" w:type="dxa"/>
           </w:tblCellMar>
         </w:tblPrEx>
@@ -4843,7 +5227,9 @@
             <w:insideV w:val="single" w:color="auto" w:sz="4" w:space="0"/>
           </w:tblBorders>
           <w:tblCellMar>
+            <w:top w:w="0" w:type="dxa"/>
             <w:left w:w="108" w:type="dxa"/>
+            <w:bottom w:w="0" w:type="dxa"/>
             <w:right w:w="108" w:type="dxa"/>
           </w:tblCellMar>
         </w:tblPrEx>
@@ -4976,7 +5362,9 @@
             <w:insideV w:val="single" w:color="auto" w:sz="4" w:space="0"/>
           </w:tblBorders>
           <w:tblCellMar>
+            <w:top w:w="0" w:type="dxa"/>
             <w:left w:w="108" w:type="dxa"/>
+            <w:bottom w:w="0" w:type="dxa"/>
             <w:right w:w="108" w:type="dxa"/>
           </w:tblCellMar>
         </w:tblPrEx>
@@ -5109,7 +5497,9 @@
             <w:insideV w:val="single" w:color="auto" w:sz="4" w:space="0"/>
           </w:tblBorders>
           <w:tblCellMar>
+            <w:top w:w="0" w:type="dxa"/>
             <w:left w:w="108" w:type="dxa"/>
+            <w:bottom w:w="0" w:type="dxa"/>
             <w:right w:w="108" w:type="dxa"/>
           </w:tblCellMar>
         </w:tblPrEx>
@@ -5247,7 +5637,9 @@
             <w:insideV w:val="single" w:color="auto" w:sz="4" w:space="0"/>
           </w:tblBorders>
           <w:tblCellMar>
+            <w:top w:w="0" w:type="dxa"/>
             <w:left w:w="108" w:type="dxa"/>
+            <w:bottom w:w="0" w:type="dxa"/>
             <w:right w:w="108" w:type="dxa"/>
           </w:tblCellMar>
         </w:tblPrEx>
@@ -5380,7 +5772,9 @@
             <w:insideV w:val="single" w:color="auto" w:sz="4" w:space="0"/>
           </w:tblBorders>
           <w:tblCellMar>
+            <w:top w:w="0" w:type="dxa"/>
             <w:left w:w="108" w:type="dxa"/>
+            <w:bottom w:w="0" w:type="dxa"/>
             <w:right w:w="108" w:type="dxa"/>
           </w:tblCellMar>
         </w:tblPrEx>
@@ -5545,7 +5939,9 @@
             <w:insideV w:val="single" w:color="auto" w:sz="4" w:space="0"/>
           </w:tblBorders>
           <w:tblCellMar>
+            <w:top w:w="0" w:type="dxa"/>
             <w:left w:w="108" w:type="dxa"/>
+            <w:bottom w:w="0" w:type="dxa"/>
             <w:right w:w="108" w:type="dxa"/>
           </w:tblCellMar>
         </w:tblPrEx>
@@ -5687,6 +6083,19 @@
     </w:p>
     <w:p>
       <w:pPr>
+        <w:spacing w:line="360" w:lineRule="auto"/>
+        <w:jc w:val="both"/>
+        <w:rPr>
+          <w:rFonts w:hint="default" w:ascii="Times New Roman" w:hAnsi="Times New Roman" w:eastAsia="Times New Roman"/>
+          <w:sz w:val="24"/>
+          <w:lang w:val="en-US"/>
+        </w:rPr>
+      </w:pPr>
+      <w:bookmarkStart w:id="6" w:name="_GoBack"/>
+      <w:bookmarkEnd w:id="6"/>
+    </w:p>
+    <w:p>
+      <w:pPr>
         <w:pStyle w:val="3"/>
         <w:widowControl w:val="0"/>
         <w:numPr>
@@ -5915,15 +6324,56 @@
           <w:rFonts w:ascii="Times New Roman" w:hAnsi="Times New Roman" w:eastAsia="Times New Roman"/>
           <w:sz w:val="24"/>
         </w:rPr>
-        <w:t xml:space="preserve"> tidak bisa. (Munawar, 2018</w:t>
-      </w:r>
-      <w:r>
-        <w:rPr>
-          <w:rFonts w:hint="default"/>
-          <w:sz w:val="24"/>
-          <w:lang w:val="en-US"/>
-        </w:rPr>
-        <w:t>)</w:t>
+        <w:t xml:space="preserve"> tidak bisa (Munawar, 2018</w:t>
+      </w:r>
+      <w:r>
+        <w:rPr>
+          <w:rFonts w:hint="default"/>
+          <w:sz w:val="24"/>
+          <w:lang w:val="en-US"/>
+        </w:rPr>
+        <w:t>).</w:t>
+      </w:r>
+    </w:p>
+    <w:p>
+      <w:pPr>
+        <w:pStyle w:val="3"/>
+        <w:widowControl w:val="0"/>
+        <w:numPr>
+          <w:ilvl w:val="0"/>
+          <w:numId w:val="0"/>
+        </w:numPr>
+        <w:tabs>
+          <w:tab w:val="left" w:pos="425"/>
+        </w:tabs>
+        <w:autoSpaceDE w:val="0"/>
+        <w:autoSpaceDN w:val="0"/>
+        <w:spacing w:before="6" w:after="0" w:line="360" w:lineRule="auto"/>
+        <w:ind w:left="880" w:leftChars="400" w:right="-44" w:rightChars="-20" w:firstLine="660" w:firstLineChars="275"/>
+        <w:jc w:val="both"/>
+        <w:rPr>
+          <w:rFonts w:hint="default"/>
+          <w:sz w:val="24"/>
+          <w:lang w:val="en-US"/>
+        </w:rPr>
+      </w:pPr>
+      <w:r>
+        <w:rPr>
+          <w:rFonts w:hint="default" w:ascii="Times New Roman" w:hAnsi="Times New Roman" w:eastAsia="Helvetica" w:cs="Times New Roman"/>
+          <w:i w:val="0"/>
+          <w:caps w:val="0"/>
+          <w:color w:val="000000" w:themeColor="text1"/>
+          <w:spacing w:val="0"/>
+          <w:sz w:val="24"/>
+          <w:szCs w:val="24"/>
+          <w:shd w:val="clear" w:fill="FFFFFF"/>
+          <w14:textFill>
+            <w14:solidFill>
+              <w14:schemeClr w14:val="tx1"/>
+            </w14:solidFill>
+          </w14:textFill>
+        </w:rPr>
+        <w:t>Inilah simbol atau komponen dari activity diagram, antara lain:</w:t>
       </w:r>
     </w:p>
     <w:p>
@@ -5943,8 +6393,9 @@
         <w:ind w:left="880" w:leftChars="400" w:right="-44" w:rightChars="-20" w:firstLine="660" w:firstLineChars="275"/>
         <w:jc w:val="left"/>
         <w:rPr>
-          <w:rFonts w:ascii="Times New Roman" w:hAnsi="Times New Roman" w:eastAsia="Times New Roman"/>
-          <w:sz w:val="24"/>
+          <w:rFonts w:hint="default" w:ascii="Times New Roman" w:hAnsi="Times New Roman" w:eastAsia="Times New Roman"/>
+          <w:sz w:val="24"/>
+          <w:lang w:val="en-US"/>
         </w:rPr>
       </w:pPr>
       <w:r>
@@ -5982,7 +6433,7 @@
           <w:rFonts w:ascii="Times New Roman" w:hAnsi="Times New Roman" w:eastAsia="Times New Roman"/>
           <w:sz w:val="24"/>
         </w:rPr>
-        <w:t>. (Munawar, 2018)</w:t>
+        <w:t xml:space="preserve"> (Munawar, 2018)</w:t>
       </w:r>
     </w:p>
     <w:tbl>
@@ -6000,7 +6451,9 @@
         </w:tblBorders>
         <w:tblLayout w:type="autofit"/>
         <w:tblCellMar>
+          <w:top w:w="0" w:type="dxa"/>
           <w:left w:w="108" w:type="dxa"/>
+          <w:bottom w:w="0" w:type="dxa"/>
           <w:right w:w="108" w:type="dxa"/>
         </w:tblCellMar>
       </w:tblPr>
@@ -6020,7 +6473,9 @@
             <w:insideV w:val="single" w:color="auto" w:sz="4" w:space="0"/>
           </w:tblBorders>
           <w:tblCellMar>
+            <w:top w:w="0" w:type="dxa"/>
             <w:left w:w="108" w:type="dxa"/>
+            <w:bottom w:w="0" w:type="dxa"/>
             <w:right w:w="108" w:type="dxa"/>
           </w:tblCellMar>
         </w:tblPrEx>
@@ -6150,7 +6605,9 @@
             <w:insideV w:val="single" w:color="auto" w:sz="4" w:space="0"/>
           </w:tblBorders>
           <w:tblCellMar>
+            <w:top w:w="0" w:type="dxa"/>
             <w:left w:w="108" w:type="dxa"/>
+            <w:bottom w:w="0" w:type="dxa"/>
             <w:right w:w="108" w:type="dxa"/>
           </w:tblCellMar>
         </w:tblPrEx>
@@ -6314,7 +6771,9 @@
             <w:insideV w:val="single" w:color="auto" w:sz="4" w:space="0"/>
           </w:tblBorders>
           <w:tblCellMar>
+            <w:top w:w="0" w:type="dxa"/>
             <w:left w:w="108" w:type="dxa"/>
+            <w:bottom w:w="0" w:type="dxa"/>
             <w:right w:w="108" w:type="dxa"/>
           </w:tblCellMar>
         </w:tblPrEx>
@@ -6478,7 +6937,9 @@
             <w:insideV w:val="single" w:color="auto" w:sz="4" w:space="0"/>
           </w:tblBorders>
           <w:tblCellMar>
+            <w:top w:w="0" w:type="dxa"/>
             <w:left w:w="108" w:type="dxa"/>
+            <w:bottom w:w="0" w:type="dxa"/>
             <w:right w:w="108" w:type="dxa"/>
           </w:tblCellMar>
         </w:tblPrEx>
@@ -6678,7 +7139,9 @@
             <w:insideV w:val="single" w:color="auto" w:sz="4" w:space="0"/>
           </w:tblBorders>
           <w:tblCellMar>
+            <w:top w:w="0" w:type="dxa"/>
             <w:left w:w="108" w:type="dxa"/>
+            <w:bottom w:w="0" w:type="dxa"/>
             <w:right w:w="108" w:type="dxa"/>
           </w:tblCellMar>
         </w:tblPrEx>
@@ -6853,7 +7316,9 @@
             <w:insideV w:val="single" w:color="auto" w:sz="4" w:space="0"/>
           </w:tblBorders>
           <w:tblCellMar>
+            <w:top w:w="0" w:type="dxa"/>
             <w:left w:w="108" w:type="dxa"/>
+            <w:bottom w:w="0" w:type="dxa"/>
             <w:right w:w="108" w:type="dxa"/>
           </w:tblCellMar>
         </w:tblPrEx>
@@ -7037,7 +7502,9 @@
             <w:insideV w:val="single" w:color="auto" w:sz="4" w:space="0"/>
           </w:tblBorders>
           <w:tblCellMar>
+            <w:top w:w="0" w:type="dxa"/>
             <w:left w:w="108" w:type="dxa"/>
+            <w:bottom w:w="0" w:type="dxa"/>
             <w:right w:w="108" w:type="dxa"/>
           </w:tblCellMar>
         </w:tblPrEx>
@@ -7200,6 +7667,12 @@
             <w:insideH w:val="single" w:color="auto" w:sz="4" w:space="0"/>
             <w:insideV w:val="single" w:color="auto" w:sz="4" w:space="0"/>
           </w:tblBorders>
+          <w:tblCellMar>
+            <w:top w:w="0" w:type="dxa"/>
+            <w:left w:w="108" w:type="dxa"/>
+            <w:bottom w:w="0" w:type="dxa"/>
+            <w:right w:w="108" w:type="dxa"/>
+          </w:tblCellMar>
         </w:tblPrEx>
         <w:tc>
           <w:tcPr>
@@ -7526,15 +7999,71 @@
           <w:rFonts w:ascii="Times New Roman" w:hAnsi="Times New Roman" w:eastAsia="Times New Roman"/>
           <w:sz w:val="24"/>
         </w:rPr>
-        <w:t xml:space="preserve"> diwakili oleh garis dengan tanda panah dan waktu yang ditunjukkan dengan progress vertikal.(Munawar, 2018</w:t>
-      </w:r>
-      <w:r>
-        <w:rPr>
-          <w:rFonts w:hint="default"/>
-          <w:sz w:val="24"/>
-          <w:lang w:val="en-US"/>
-        </w:rPr>
-        <w:t>)</w:t>
+        <w:t xml:space="preserve"> diwakili oleh garis dengan tanda panah dan waktu yang ditunjukkan dengan progress vertikal</w:t>
+      </w:r>
+      <w:r>
+        <w:rPr>
+          <w:rFonts w:hint="default"/>
+          <w:sz w:val="24"/>
+          <w:lang w:val="en-US"/>
+        </w:rPr>
+        <w:t xml:space="preserve"> </w:t>
+      </w:r>
+      <w:r>
+        <w:rPr>
+          <w:rFonts w:ascii="Times New Roman" w:hAnsi="Times New Roman" w:eastAsia="Times New Roman"/>
+          <w:sz w:val="24"/>
+        </w:rPr>
+        <w:t>(Munawar, 2018</w:t>
+      </w:r>
+      <w:r>
+        <w:rPr>
+          <w:rFonts w:hint="default"/>
+          <w:sz w:val="24"/>
+          <w:lang w:val="en-US"/>
+        </w:rPr>
+        <w:t>).</w:t>
+      </w:r>
+    </w:p>
+    <w:p>
+      <w:pPr>
+        <w:pStyle w:val="3"/>
+        <w:widowControl w:val="0"/>
+        <w:numPr>
+          <w:ilvl w:val="0"/>
+          <w:numId w:val="0"/>
+        </w:numPr>
+        <w:tabs>
+          <w:tab w:val="left" w:pos="425"/>
+        </w:tabs>
+        <w:autoSpaceDE w:val="0"/>
+        <w:autoSpaceDN w:val="0"/>
+        <w:spacing w:before="6" w:after="0" w:line="360" w:lineRule="auto"/>
+        <w:ind w:left="880" w:leftChars="400" w:right="-44" w:rightChars="-20" w:firstLine="660" w:firstLineChars="275"/>
+        <w:jc w:val="both"/>
+        <w:rPr>
+          <w:rFonts w:hint="default"/>
+          <w:sz w:val="24"/>
+          <w:lang w:val="en-US"/>
+        </w:rPr>
+      </w:pPr>
+      <w:r>
+        <w:rPr>
+          <w:rFonts w:hint="default" w:ascii="Times New Roman" w:hAnsi="Times New Roman" w:eastAsia="Open Sans" w:cs="Times New Roman"/>
+          <w:i w:val="0"/>
+          <w:caps w:val="0"/>
+          <w:color w:val="000000" w:themeColor="text1"/>
+          <w:spacing w:val="0"/>
+          <w:sz w:val="24"/>
+          <w:szCs w:val="24"/>
+          <w:shd w:val="clear" w:fill="FFFFFF"/>
+          <w14:textFill>
+            <w14:solidFill>
+              <w14:schemeClr w14:val="tx1"/>
+            </w14:solidFill>
+          </w14:textFill>
+        </w:rPr>
+        <w:t>Berikut adalah komponen - komponen yang terdapat di dalam Sequence Diagram.</w:t>
       </w:r>
     </w:p>
     <w:p>
@@ -7554,8 +8083,9 @@
         <w:ind w:left="880" w:leftChars="400" w:right="-44" w:rightChars="-20" w:firstLine="660" w:firstLineChars="275"/>
         <w:jc w:val="left"/>
         <w:rPr>
-          <w:rFonts w:ascii="Times New Roman" w:hAnsi="Times New Roman" w:eastAsia="Times New Roman"/>
-          <w:sz w:val="24"/>
+          <w:rFonts w:hint="default" w:ascii="Times New Roman" w:hAnsi="Times New Roman" w:eastAsia="Times New Roman"/>
+          <w:sz w:val="24"/>
+          <w:lang w:val="en-US"/>
         </w:rPr>
       </w:pPr>
       <w:r>
@@ -7590,10 +8120,18 @@
       </w:r>
       <w:r>
         <w:rPr>
-          <w:rFonts w:ascii="Times New Roman" w:hAnsi="Times New Roman" w:eastAsia="Times New Roman"/>
-          <w:sz w:val="24"/>
-        </w:rPr>
-        <w:t>. (Munawar, 2018)</w:t>
+          <w:rFonts w:hint="default"/>
+          <w:sz w:val="24"/>
+          <w:lang w:val="en-US"/>
+        </w:rPr>
+        <w:t xml:space="preserve"> </w:t>
+      </w:r>
+      <w:r>
+        <w:rPr>
+          <w:rFonts w:ascii="Times New Roman" w:hAnsi="Times New Roman" w:eastAsia="Times New Roman"/>
+          <w:sz w:val="24"/>
+        </w:rPr>
+        <w:t>(Munawar, 2018)</w:t>
       </w:r>
     </w:p>
     <w:tbl>
@@ -7611,7 +8149,9 @@
         </w:tblBorders>
         <w:tblLayout w:type="autofit"/>
         <w:tblCellMar>
+          <w:top w:w="0" w:type="dxa"/>
           <w:left w:w="108" w:type="dxa"/>
+          <w:bottom w:w="0" w:type="dxa"/>
           <w:right w:w="108" w:type="dxa"/>
         </w:tblCellMar>
       </w:tblPr>
@@ -7631,7 +8171,9 @@
             <w:insideV w:val="single" w:color="auto" w:sz="4" w:space="0"/>
           </w:tblBorders>
           <w:tblCellMar>
+            <w:top w:w="0" w:type="dxa"/>
             <w:left w:w="108" w:type="dxa"/>
+            <w:bottom w:w="0" w:type="dxa"/>
             <w:right w:w="108" w:type="dxa"/>
           </w:tblCellMar>
         </w:tblPrEx>
@@ -7761,7 +8303,9 @@
             <w:insideV w:val="single" w:color="auto" w:sz="4" w:space="0"/>
           </w:tblBorders>
           <w:tblCellMar>
+            <w:top w:w="0" w:type="dxa"/>
             <w:left w:w="108" w:type="dxa"/>
+            <w:bottom w:w="0" w:type="dxa"/>
             <w:right w:w="108" w:type="dxa"/>
           </w:tblCellMar>
         </w:tblPrEx>
@@ -7835,8 +8379,6 @@
                 </wp:inline>
               </w:drawing>
             </w:r>
-            <w:bookmarkStart w:id="6" w:name="_GoBack"/>
-            <w:bookmarkEnd w:id="6"/>
           </w:p>
         </w:tc>
         <w:tc>
@@ -7927,7 +8469,9 @@
             <w:insideV w:val="single" w:color="auto" w:sz="4" w:space="0"/>
           </w:tblBorders>
           <w:tblCellMar>
+            <w:top w:w="0" w:type="dxa"/>
             <w:left w:w="108" w:type="dxa"/>
+            <w:bottom w:w="0" w:type="dxa"/>
             <w:right w:w="108" w:type="dxa"/>
           </w:tblCellMar>
         </w:tblPrEx>
@@ -8091,7 +8635,9 @@
             <w:insideV w:val="single" w:color="auto" w:sz="4" w:space="0"/>
           </w:tblBorders>
           <w:tblCellMar>
+            <w:top w:w="0" w:type="dxa"/>
             <w:left w:w="108" w:type="dxa"/>
+            <w:bottom w:w="0" w:type="dxa"/>
             <w:right w:w="108" w:type="dxa"/>
           </w:tblCellMar>
         </w:tblPrEx>
@@ -8255,7 +8801,9 @@
             <w:insideV w:val="single" w:color="auto" w:sz="4" w:space="0"/>
           </w:tblBorders>
           <w:tblCellMar>
+            <w:top w:w="0" w:type="dxa"/>
             <w:left w:w="108" w:type="dxa"/>
+            <w:bottom w:w="0" w:type="dxa"/>
             <w:right w:w="108" w:type="dxa"/>
           </w:tblCellMar>
         </w:tblPrEx>
@@ -8439,7 +8987,9 @@
             <w:insideV w:val="single" w:color="auto" w:sz="4" w:space="0"/>
           </w:tblBorders>
           <w:tblCellMar>
+            <w:top w:w="0" w:type="dxa"/>
             <w:left w:w="108" w:type="dxa"/>
+            <w:bottom w:w="0" w:type="dxa"/>
             <w:right w:w="108" w:type="dxa"/>
           </w:tblCellMar>
         </w:tblPrEx>
@@ -8691,7 +9241,8 @@
         <w:ind w:left="1400" w:right="-46" w:rightChars="0" w:firstLine="568"/>
         <w:jc w:val="both"/>
         <w:rPr>
-          <w:rFonts w:ascii="Times New Roman" w:hAnsi="Times New Roman" w:eastAsia="Times New Roman"/>
+          <w:rFonts w:hint="default" w:ascii="Times New Roman" w:hAnsi="Times New Roman" w:eastAsia="Times New Roman"/>
+          <w:lang w:val="en-US"/>
         </w:rPr>
       </w:pPr>
       <w:r>
@@ -8724,7 +9275,15 @@
           <w:rFonts w:ascii="Times New Roman" w:hAnsi="Times New Roman" w:eastAsia="Times New Roman"/>
           <w:sz w:val="24"/>
         </w:rPr>
-        <w:t>suatu program dengan maksud menentukan kesalahan. (Destiningrum &amp; Adrian, 2017)</w:t>
+        <w:t>suatu program dengan maksud menentukan kesalahan (Destiningrum &amp; Adrian, 2017)</w:t>
+      </w:r>
+      <w:r>
+        <w:rPr>
+          <w:rFonts w:hint="default"/>
+          <w:sz w:val="24"/>
+          <w:lang w:val="en-US"/>
+        </w:rPr>
+        <w:t>.</w:t>
       </w:r>
     </w:p>
     <w:p>
@@ -8851,7 +9410,22 @@
           <w:rFonts w:ascii="Times New Roman" w:hAnsi="Times New Roman" w:eastAsia="Times New Roman"/>
           <w:sz w:val="24"/>
         </w:rPr>
-        <w:t xml:space="preserve"> yang tidak sesuai dengan yang diharapkan maka akan dikompilasi ulang dan dicek kembali kode-kode tersebut hingga sesuai dengan yang diharapkan. (Suprapti et al., 2017) Langkah penyelesaian </w:t>
+        <w:t xml:space="preserve"> yang tidak sesuai dengan yang diharapkan maka akan dikompilasi ulang dan dicek kembali kode-kode tersebut hingga sesuai dengan yang diharapkan (Suprapti et al., 2017)</w:t>
+      </w:r>
+      <w:r>
+        <w:rPr>
+          <w:rFonts w:hint="default"/>
+          <w:sz w:val="24"/>
+          <w:lang w:val="en-US"/>
+        </w:rPr>
+        <w:t xml:space="preserve">. </w:t>
+      </w:r>
+      <w:r>
+        <w:rPr>
+          <w:rFonts w:ascii="Times New Roman" w:hAnsi="Times New Roman" w:eastAsia="Times New Roman"/>
+          <w:sz w:val="24"/>
+        </w:rPr>
+        <w:t xml:space="preserve">Langkah penyelesaian </w:t>
       </w:r>
       <w:r>
         <w:rPr>
@@ -8866,7 +9440,7 @@
           <w:rFonts w:ascii="Times New Roman" w:hAnsi="Times New Roman" w:eastAsia="Times New Roman"/>
           <w:sz w:val="24"/>
         </w:rPr>
-        <w:t xml:space="preserve"> sebagai berikut :</w:t>
+        <w:t xml:space="preserve"> sebagai berikut:</w:t>
       </w:r>
     </w:p>
     <w:p>
@@ -9261,7 +9835,7 @@
           <w:rFonts w:ascii="Times New Roman" w:hAnsi="Times New Roman" w:eastAsia="Times New Roman"/>
           <w:sz w:val="24"/>
         </w:rPr>
-        <w:t xml:space="preserve"> penguji dapat mendefinisikan sekumpulan kondisi input dan melakukan pengetesan pada spesifikasi fungsional program (Iskandar &amp; Hamdani, 2017). Menurut (Nurudin et al., 2019) , pengujian ini memberikan gambaran atas sekumpulan kondisi masukan dan melakukan pengujian pada uraian fungsional program. </w:t>
+        <w:t xml:space="preserve"> penguji dapat mendefinisikan sekumpulan kondisi input dan melakukan pengetesan pada spesifikasi fungsional program (Iskandar &amp; Hamdani, 2017) Menurut (Nurudin et al., 2019) , pengujian ini memberikan gambaran atas sekumpulan kondisi masukan dan melakukan pengujian pada uraian fungsional program. </w:t>
       </w:r>
       <w:r>
         <w:rPr>
@@ -9291,7 +9865,7 @@
           <w:rFonts w:ascii="Times New Roman" w:hAnsi="Times New Roman" w:eastAsia="Times New Roman"/>
           <w:sz w:val="24"/>
         </w:rPr>
-        <w:t>digunakan untuk mendeteksi permasalahan berikut :</w:t>
+        <w:t>digunakan untuk mendeteksi permasalahan berikut:</w:t>
       </w:r>
     </w:p>
     <w:p>
@@ -9936,7 +10510,7 @@
   <w:docDefaults>
     <w:rPrDefault>
       <w:rPr>
-        <w:rFonts w:ascii="Calibri" w:hAnsi="Calibri" w:eastAsia="Calibri" w:cs="Arial"/>
+        <w:rFonts w:ascii="Times New Roman" w:hAnsi="Times New Roman" w:eastAsia="SimSun" w:cs="Times New Roman"/>
       </w:rPr>
     </w:rPrDefault>
     <w:pPrDefault/>
@@ -10007,7 +10581,7 @@
     <w:lsdException w:qFormat="1" w:unhideWhenUsed="0" w:uiPriority="0" w:semiHidden="0" w:name="Title"/>
     <w:lsdException w:unhideWhenUsed="0" w:uiPriority="0" w:semiHidden="0" w:name="Closing"/>
     <w:lsdException w:unhideWhenUsed="0" w:uiPriority="0" w:semiHidden="0" w:name="Signature"/>
-    <w:lsdException w:unhideWhenUsed="0" w:uiPriority="0" w:name="Default Paragraph Font"/>
+    <w:lsdException w:qFormat="1" w:unhideWhenUsed="0" w:uiPriority="0" w:name="Default Paragraph Font"/>
     <w:lsdException w:qFormat="1" w:unhideWhenUsed="0" w:uiPriority="1" w:semiHidden="0" w:name="Body Text"/>
     <w:lsdException w:unhideWhenUsed="0" w:uiPriority="0" w:semiHidden="0" w:name="Body Text Indent"/>
     <w:lsdException w:unhideWhenUsed="0" w:uiPriority="0" w:semiHidden="0" w:name="List Continue"/>
@@ -10045,7 +10619,7 @@
     <w:lsdException w:unhideWhenUsed="0" w:uiPriority="0" w:semiHidden="0" w:name="HTML Sample"/>
     <w:lsdException w:unhideWhenUsed="0" w:uiPriority="0" w:semiHidden="0" w:name="HTML Typewriter"/>
     <w:lsdException w:unhideWhenUsed="0" w:uiPriority="0" w:semiHidden="0" w:name="HTML Variable"/>
-    <w:lsdException w:unhideWhenUsed="0" w:uiPriority="0" w:name="Normal Table"/>
+    <w:lsdException w:qFormat="1" w:unhideWhenUsed="0" w:uiPriority="0" w:name="Normal Table"/>
     <w:lsdException w:unhideWhenUsed="0" w:uiPriority="0" w:semiHidden="0" w:name="annotation subject"/>
     <w:lsdException w:unhideWhenUsed="0" w:uiPriority="0" w:semiHidden="0" w:name="Table Simple 1"/>
     <w:lsdException w:unhideWhenUsed="0" w:uiPriority="0" w:semiHidden="0" w:name="Table Simple 2"/>
@@ -10090,7 +10664,7 @@
     <w:lsdException w:unhideWhenUsed="0" w:uiPriority="0" w:semiHidden="0" w:name="Table Web 2"/>
     <w:lsdException w:unhideWhenUsed="0" w:uiPriority="0" w:semiHidden="0" w:name="Table Web 3"/>
     <w:lsdException w:unhideWhenUsed="0" w:uiPriority="0" w:semiHidden="0" w:name="Balloon Text"/>
-    <w:lsdException w:unhideWhenUsed="0" w:uiPriority="0" w:semiHidden="0" w:name="Table Grid"/>
+    <w:lsdException w:qFormat="1" w:unhideWhenUsed="0" w:uiPriority="0" w:semiHidden="0" w:name="Table Grid"/>
     <w:lsdException w:unhideWhenUsed="0" w:uiPriority="0" w:semiHidden="0" w:name="Table Theme"/>
     <w:lsdException w:unhideWhenUsed="0" w:uiPriority="60" w:semiHidden="0" w:name="Light Shading"/>
     <w:lsdException w:unhideWhenUsed="0" w:uiPriority="61" w:semiHidden="0" w:name="Light List"/>
@@ -10234,11 +10808,13 @@
   <w:style w:type="character" w:default="1" w:styleId="6">
     <w:name w:val="Default Paragraph Font"/>
     <w:semiHidden/>
+    <w:qFormat/>
     <w:uiPriority w:val="0"/>
   </w:style>
   <w:style w:type="table" w:default="1" w:styleId="7">
     <w:name w:val="Normal Table"/>
     <w:semiHidden/>
+    <w:qFormat/>
     <w:uiPriority w:val="0"/>
     <w:tblPr>
       <w:tblCellMar>
@@ -10297,6 +10873,7 @@
   <w:style w:type="table" w:styleId="8">
     <w:name w:val="Table Grid"/>
     <w:basedOn w:val="7"/>
+    <w:qFormat/>
     <w:uiPriority w:val="0"/>
     <w:pPr>
       <w:widowControl w:val="0"/>

</xml_diff>